<commit_message>
Complete exercise3 and answer sheet
</commit_message>
<xml_diff>
--- a/Answer_sheet4.docx
+++ b/Answer_sheet4.docx
@@ -164,13 +164,24 @@
         </w:rPr>
         <w:t xml:space="preserve"> </w:t>
       </w:r>
+      <w:hyperlink r:id="rId5" w:history="1">
+        <w:r>
+          <w:rPr>
+            <w:rStyle w:val="Hyperlink"/>
+            <w:rFonts w:ascii="Times New Roman" w:hAnsi="Times New Roman" w:cs="Times New Roman"/>
+            <w:sz w:val="28"/>
+            <w:szCs w:val="28"/>
+          </w:rPr>
+          <w:t>https://github.com/stephen-ravelo-ucalgary/ensf381_lab05.git</w:t>
+        </w:r>
+      </w:hyperlink>
       <w:r>
         <w:rPr>
           <w:rFonts w:ascii="Times New Roman" w:hAnsi="Times New Roman" w:cs="Times New Roman"/>
           <w:sz w:val="28"/>
           <w:szCs w:val="28"/>
         </w:rPr>
-        <w:t>https://github.com/stephen-ravelo-ucalgary/ensf381_lab05.git</w:t>
+        <w:t xml:space="preserve"> </w:t>
       </w:r>
     </w:p>
     <w:p>
@@ -248,7 +259,6 @@
       </w:r>
     </w:p>
     <w:p/>
-    <w:p/>
     <w:p>
       <w:pPr>
         <w:rPr>
@@ -267,12 +277,70 @@
           <w:sz w:val="28"/>
           <w:szCs w:val="28"/>
         </w:rPr>
-        <w:t>Exercise 2:</w:t>
+        <w:t xml:space="preserve">Exercise </w:t>
+      </w:r>
+      <w:r>
+        <w:rPr>
+          <w:rFonts w:ascii="Times New Roman" w:hAnsi="Times New Roman" w:cs="Times New Roman"/>
+          <w:b/>
+          <w:bCs/>
+          <w:sz w:val="28"/>
+          <w:szCs w:val="28"/>
+        </w:rPr>
+        <w:t>1</w:t>
+      </w:r>
+      <w:r>
+        <w:rPr>
+          <w:rFonts w:ascii="Times New Roman" w:hAnsi="Times New Roman" w:cs="Times New Roman"/>
+          <w:b/>
+          <w:bCs/>
+          <w:sz w:val="28"/>
+          <w:szCs w:val="28"/>
+        </w:rPr>
+        <w:t>:</w:t>
       </w:r>
     </w:p>
     <w:p>
-      <w:pPr>
-        <w:jc w:val="center"/>
+      <w:r>
+        <w:drawing>
+          <wp:inline distT="0" distB="0" distL="0" distR="0" wp14:anchorId="7BFA70CB" wp14:editId="51C60E76">
+            <wp:extent cx="5249008" cy="400106"/>
+            <wp:effectExtent l="0" t="0" r="0" b="0"/>
+            <wp:docPr id="884005960" name="Picture 1"/>
+            <wp:cNvGraphicFramePr>
+              <a:graphicFrameLocks xmlns:a="http://schemas.openxmlformats.org/drawingml/2006/main" noChangeAspect="1"/>
+            </wp:cNvGraphicFramePr>
+            <a:graphic xmlns:a="http://schemas.openxmlformats.org/drawingml/2006/main">
+              <a:graphicData uri="http://schemas.openxmlformats.org/drawingml/2006/picture">
+                <pic:pic xmlns:pic="http://schemas.openxmlformats.org/drawingml/2006/picture">
+                  <pic:nvPicPr>
+                    <pic:cNvPr id="884005960" name=""/>
+                    <pic:cNvPicPr/>
+                  </pic:nvPicPr>
+                  <pic:blipFill>
+                    <a:blip r:embed="rId6"/>
+                    <a:stretch>
+                      <a:fillRect/>
+                    </a:stretch>
+                  </pic:blipFill>
+                  <pic:spPr>
+                    <a:xfrm>
+                      <a:off x="0" y="0"/>
+                      <a:ext cx="5249008" cy="400106"/>
+                    </a:xfrm>
+                    <a:prstGeom prst="rect">
+                      <a:avLst/>
+                    </a:prstGeom>
+                  </pic:spPr>
+                </pic:pic>
+              </a:graphicData>
+            </a:graphic>
+          </wp:inline>
+        </w:drawing>
+      </w:r>
+    </w:p>
+    <w:p>
+      <w:pPr>
         <w:rPr>
           <w:rFonts w:ascii="Times New Roman" w:hAnsi="Times New Roman" w:cs="Times New Roman"/>
           <w:b/>
@@ -286,6 +354,29 @@
           <w:rFonts w:ascii="Times New Roman" w:hAnsi="Times New Roman" w:cs="Times New Roman"/>
           <w:b/>
           <w:bCs/>
+          <w:sz w:val="28"/>
+          <w:szCs w:val="28"/>
+        </w:rPr>
+        <w:t>Exercise 2:</w:t>
+      </w:r>
+    </w:p>
+    <w:p>
+      <w:pPr>
+        <w:jc w:val="center"/>
+        <w:rPr>
+          <w:rFonts w:ascii="Times New Roman" w:hAnsi="Times New Roman" w:cs="Times New Roman"/>
+          <w:b/>
+          <w:bCs/>
+          <w:sz w:val="28"/>
+          <w:szCs w:val="28"/>
+        </w:rPr>
+      </w:pPr>
+      <w:r>
+        <w:rPr>
+          <w:rFonts w:ascii="Times New Roman" w:hAnsi="Times New Roman" w:cs="Times New Roman"/>
+          <w:b/>
+          <w:bCs/>
+          <w:noProof/>
           <w:sz w:val="28"/>
           <w:szCs w:val="28"/>
         </w:rPr>
@@ -305,7 +396,7 @@
                     <pic:cNvPicPr/>
                   </pic:nvPicPr>
                   <pic:blipFill>
-                    <a:blip r:embed="rId5"/>
+                    <a:blip r:embed="rId7"/>
                     <a:stretch>
                       <a:fillRect/>
                     </a:stretch>
@@ -336,6 +427,16 @@
           <w:szCs w:val="28"/>
         </w:rPr>
       </w:pPr>
+      <w:r>
+        <w:rPr>
+          <w:rFonts w:ascii="Times New Roman" w:hAnsi="Times New Roman" w:cs="Times New Roman"/>
+          <w:b/>
+          <w:bCs/>
+          <w:sz w:val="28"/>
+          <w:szCs w:val="28"/>
+        </w:rPr>
+        <w:t>Exercise 3:</w:t>
+      </w:r>
     </w:p>
     <w:p>
       <w:pPr>
@@ -347,9 +448,7 @@
           <w:szCs w:val="28"/>
         </w:rPr>
       </w:pPr>
-    </w:p>
-    <w:p>
-      <w:pPr>
+      <w:r>
         <w:rPr>
           <w:rFonts w:ascii="Times New Roman" w:hAnsi="Times New Roman" w:cs="Times New Roman"/>
           <w:b/>
@@ -357,16 +456,41 @@
           <w:sz w:val="28"/>
           <w:szCs w:val="28"/>
         </w:rPr>
-      </w:pPr>
-      <w:r>
-        <w:rPr>
-          <w:rFonts w:ascii="Times New Roman" w:hAnsi="Times New Roman" w:cs="Times New Roman"/>
-          <w:b/>
-          <w:bCs/>
-          <w:sz w:val="28"/>
-          <w:szCs w:val="28"/>
-        </w:rPr>
-        <w:t>Exercise 3:</w:t>
+        <w:drawing>
+          <wp:inline distT="0" distB="0" distL="0" distR="0" wp14:anchorId="1471212F" wp14:editId="117739CB">
+            <wp:extent cx="5943600" cy="2842895"/>
+            <wp:effectExtent l="0" t="0" r="0" b="0"/>
+            <wp:docPr id="349185940" name="Picture 1" descr="A screenshot of a computer&#10;&#10;AI-generated content may be incorrect."/>
+            <wp:cNvGraphicFramePr>
+              <a:graphicFrameLocks xmlns:a="http://schemas.openxmlformats.org/drawingml/2006/main" noChangeAspect="1"/>
+            </wp:cNvGraphicFramePr>
+            <a:graphic xmlns:a="http://schemas.openxmlformats.org/drawingml/2006/main">
+              <a:graphicData uri="http://schemas.openxmlformats.org/drawingml/2006/picture">
+                <pic:pic xmlns:pic="http://schemas.openxmlformats.org/drawingml/2006/picture">
+                  <pic:nvPicPr>
+                    <pic:cNvPr id="349185940" name="Picture 1" descr="A screenshot of a computer&#10;&#10;AI-generated content may be incorrect."/>
+                    <pic:cNvPicPr/>
+                  </pic:nvPicPr>
+                  <pic:blipFill>
+                    <a:blip r:embed="rId8"/>
+                    <a:stretch>
+                      <a:fillRect/>
+                    </a:stretch>
+                  </pic:blipFill>
+                  <pic:spPr>
+                    <a:xfrm>
+                      <a:off x="0" y="0"/>
+                      <a:ext cx="5943600" cy="2842895"/>
+                    </a:xfrm>
+                    <a:prstGeom prst="rect">
+                      <a:avLst/>
+                    </a:prstGeom>
+                  </pic:spPr>
+                </pic:pic>
+              </a:graphicData>
+            </a:graphic>
+          </wp:inline>
+        </w:drawing>
       </w:r>
     </w:p>
     <w:sectPr>
@@ -1385,6 +1509,29 @@
       <w:spacing w:val="5"/>
     </w:rPr>
   </w:style>
+  <w:style w:type="character" w:styleId="Hyperlink">
+    <w:name w:val="Hyperlink"/>
+    <w:basedOn w:val="DefaultParagraphFont"/>
+    <w:uiPriority w:val="99"/>
+    <w:unhideWhenUsed/>
+    <w:rsid w:val="001B2A7F"/>
+    <w:rPr>
+      <w:color w:val="467886" w:themeColor="hyperlink"/>
+      <w:u w:val="single"/>
+    </w:rPr>
+  </w:style>
+  <w:style w:type="character" w:styleId="UnresolvedMention">
+    <w:name w:val="Unresolved Mention"/>
+    <w:basedOn w:val="DefaultParagraphFont"/>
+    <w:uiPriority w:val="99"/>
+    <w:semiHidden/>
+    <w:unhideWhenUsed/>
+    <w:rsid w:val="001B2A7F"/>
+    <w:rPr>
+      <w:color w:val="605E5C"/>
+      <w:shd w:val="clear" w:color="auto" w:fill="E1DFDD"/>
+    </w:rPr>
+  </w:style>
 </w:styles>
 </file>
 

</xml_diff>